<commit_message>
Fixes in English and French rules
</commit_message>
<xml_diff>
--- a/Jersi-the-rules.docx
+++ b/Jersi-the-rules.docx
@@ -58,8 +58,6 @@
               </w:rPr>
               <w:t xml:space="preserve"> 4.0</w:t>
             </w:r>
-            <w:bookmarkStart w:id="0" w:name="_GoBack"/>
-            <w:bookmarkEnd w:id="0"/>
           </w:p>
         </w:tc>
       </w:tr>
@@ -167,7 +165,23 @@
                 <w:iCs/>
                 <w:lang w:val="en-US"/>
               </w:rPr>
-              <w:t xml:space="preserve"> you will have to stack and unstack your parts at the right time and in the right place!</w:t>
+              <w:t xml:space="preserve"> you will have to stack and unstack your </w:t>
+            </w:r>
+            <w:r>
+              <w:rPr>
+                <w:i/>
+                <w:iCs/>
+                <w:lang w:val="en-US"/>
+              </w:rPr>
+              <w:t>pieces</w:t>
+            </w:r>
+            <w:r>
+              <w:rPr>
+                <w:i/>
+                <w:iCs/>
+                <w:lang w:val="en-US"/>
+              </w:rPr>
+              <w:t xml:space="preserve"> at the right time and in the right place!</w:t>
             </w:r>
           </w:p>
         </w:tc>
@@ -219,7 +233,7 @@
           <w:lang w:val="en-US"/>
         </w:rPr>
       </w:pPr>
-      <w:bookmarkStart w:id="1" w:name="_Ref12196014"/>
+      <w:bookmarkStart w:id="0" w:name="_Ref12196014"/>
       <w:r>
         <w:rPr>
           <w:lang w:val="en-US"/>
@@ -265,8 +279,8 @@
           <w:lang w:val="en-US"/>
         </w:rPr>
       </w:pPr>
-      <w:bookmarkStart w:id="2" w:name="_Ref32076596"/>
-      <w:bookmarkEnd w:id="1"/>
+      <w:bookmarkStart w:id="1" w:name="_Ref32076596"/>
+      <w:bookmarkEnd w:id="0"/>
       <w:r>
         <w:rPr>
           <w:rStyle w:val="Titre1Car"/>
@@ -276,7 +290,7 @@
         </w:rPr>
         <w:t>Components</w:t>
       </w:r>
-      <w:bookmarkEnd w:id="2"/>
+      <w:bookmarkEnd w:id="1"/>
     </w:p>
     <w:p>
       <w:pPr>
@@ -3767,7 +3781,7 @@
           <w:lang w:val="en-US"/>
         </w:rPr>
       </w:pPr>
-      <w:bookmarkStart w:id="3" w:name="_Ref10661828"/>
+      <w:bookmarkStart w:id="2" w:name="_Ref10661828"/>
       <w:r>
         <w:rPr>
           <w:lang w:val="en-US"/>
@@ -3827,7 +3841,7 @@
         <w:t xml:space="preserve"> opposing row.</w:t>
       </w:r>
     </w:p>
-    <w:bookmarkEnd w:id="3"/>
+    <w:bookmarkEnd w:id="2"/>
     <w:p>
       <w:pPr>
         <w:pStyle w:val="Titre1"/>
@@ -5704,7 +5718,7 @@
           <w:bCs/>
           <w:lang w:val="en-US"/>
         </w:rPr>
-        <w:t>blank</w:t>
+        <w:t>white</w:t>
       </w:r>
       <w:r>
         <w:rPr>
@@ -5722,7 +5736,7 @@
           <w:lang w:val="en-US"/>
         </w:rPr>
       </w:pPr>
-      <w:bookmarkStart w:id="4" w:name="_Ref32076833"/>
+      <w:bookmarkStart w:id="3" w:name="_Ref32076833"/>
       <w:r>
         <w:rPr>
           <w:rStyle w:val="Titre1Car"/>
@@ -5731,7 +5745,7 @@
         </w:rPr>
         <w:t>Stacking</w:t>
       </w:r>
-      <w:bookmarkEnd w:id="4"/>
+      <w:bookmarkEnd w:id="3"/>
     </w:p>
     <w:p>
       <w:pPr>
@@ -6022,11 +6036,6 @@
     </w:p>
     <w:p>
       <w:pPr>
-        <w:pStyle w:val="Paragraphedeliste"/>
-        <w:numPr>
-          <w:ilvl w:val="0"/>
-          <w:numId w:val="14"/>
-        </w:numPr>
         <w:jc w:val="both"/>
         <w:rPr>
           <w:lang w:val="en-US"/>
@@ -6036,16 +6045,43 @@
         <w:rPr>
           <w:lang w:val="en-US"/>
         </w:rPr>
-        <w:t>A piece at the bottom of a stack of height 2 is said to be "inactive".</w:t>
+        <w:t xml:space="preserve">The stacking rules are applicable to all actions in the game (setting, resetting, </w:t>
+      </w:r>
+      <w:r>
+        <w:rPr>
+          <w:lang w:val="en-US"/>
+        </w:rPr>
+        <w:t>dropping</w:t>
+      </w:r>
+      <w:r>
+        <w:rPr>
+          <w:lang w:val="en-US"/>
+        </w:rPr>
+        <w:t>, moving and attacking).</w:t>
       </w:r>
     </w:p>
     <w:p>
       <w:pPr>
-        <w:pStyle w:val="Paragraphedeliste"/>
-        <w:numPr>
-          <w:ilvl w:val="0"/>
-          <w:numId w:val="14"/>
-        </w:numPr>
+        <w:pStyle w:val="Titre1"/>
+        <w:rPr>
+          <w:rStyle w:val="Titre1Car"/>
+          <w:b/>
+          <w:lang w:val="en-US"/>
+        </w:rPr>
+      </w:pPr>
+      <w:bookmarkStart w:id="4" w:name="_Ref36400827"/>
+      <w:r>
+        <w:rPr>
+          <w:rStyle w:val="Titre1Car"/>
+          <w:b/>
+          <w:lang w:val="en-US"/>
+        </w:rPr>
+        <w:t>Resetting</w:t>
+      </w:r>
+      <w:bookmarkEnd w:id="4"/>
+    </w:p>
+    <w:p>
+      <w:pPr>
         <w:jc w:val="both"/>
         <w:rPr>
           <w:lang w:val="en-US"/>
@@ -6055,7 +6091,7 @@
         <w:rPr>
           <w:lang w:val="en-US"/>
         </w:rPr>
-        <w:t xml:space="preserve">A piece at the top of the pile is said to be “active”; except </w:t>
+        <w:t xml:space="preserve">When a player captures the opposing </w:t>
       </w:r>
       <w:proofErr w:type="spellStart"/>
       <w:r>
@@ -6064,40 +6100,59 @@
           <w:bCs/>
           <w:lang w:val="en-US"/>
         </w:rPr>
-        <w:t>cmana</w:t>
+        <w:t>kunti</w:t>
       </w:r>
       <w:proofErr w:type="spellEnd"/>
       <w:r>
         <w:rPr>
           <w:lang w:val="en-US"/>
         </w:rPr>
-        <w:t>, which is always "inactive".</w:t>
+        <w:t xml:space="preserve">, he/she must reset this caught </w:t>
+      </w:r>
+      <w:proofErr w:type="spellStart"/>
+      <w:r>
+        <w:rPr>
+          <w:b/>
+          <w:bCs/>
+          <w:lang w:val="en-US"/>
+        </w:rPr>
+        <w:t>kunti</w:t>
+      </w:r>
+      <w:proofErr w:type="spellEnd"/>
+      <w:r>
+        <w:rPr>
+          <w:lang w:val="en-US"/>
+        </w:rPr>
+        <w:t xml:space="preserve"> on </w:t>
+      </w:r>
+      <w:r>
+        <w:rPr>
+          <w:lang w:val="en-US"/>
+        </w:rPr>
+        <w:t>the most distant opposing row</w:t>
+      </w:r>
+      <w:r>
+        <w:rPr>
+          <w:lang w:val="en-US"/>
+        </w:rPr>
+        <w:t>, in a cell, empty or occupied, of his/her own choice. If no cell is valid, then the game ends with the win of this player.</w:t>
       </w:r>
     </w:p>
     <w:p>
       <w:pPr>
-        <w:jc w:val="both"/>
-        <w:rPr>
-          <w:lang w:val="en-US"/>
-        </w:rPr>
-      </w:pPr>
-      <w:r>
-        <w:rPr>
-          <w:lang w:val="en-US"/>
-        </w:rPr>
-        <w:t xml:space="preserve">The stacking rules are applicable to all actions in the game (setting, resetting, </w:t>
-      </w:r>
-      <w:r>
-        <w:rPr>
-          <w:lang w:val="en-US"/>
-        </w:rPr>
-        <w:t>dropping</w:t>
-      </w:r>
-      <w:r>
-        <w:rPr>
-          <w:lang w:val="en-US"/>
-        </w:rPr>
-        <w:t>, moving and attacking).</w:t>
+        <w:spacing w:after="160"/>
+        <w:rPr>
+          <w:rStyle w:val="Titre1Car"/>
+          <w:lang w:val="en-US"/>
+        </w:rPr>
+      </w:pPr>
+      <w:r>
+        <w:rPr>
+          <w:rStyle w:val="Titre1Car"/>
+          <w:b w:val="0"/>
+          <w:lang w:val="en-US"/>
+        </w:rPr>
+        <w:br w:type="page"/>
       </w:r>
     </w:p>
     <w:p>
@@ -6109,16 +6164,15 @@
           <w:lang w:val="en-US"/>
         </w:rPr>
       </w:pPr>
-      <w:bookmarkStart w:id="5" w:name="_Ref36400827"/>
       <w:r>
         <w:rPr>
           <w:rStyle w:val="Titre1Car"/>
           <w:b/>
           <w:lang w:val="en-US"/>
         </w:rPr>
-        <w:t>Resetting</w:t>
-      </w:r>
-      <w:bookmarkEnd w:id="5"/>
+        <w:lastRenderedPageBreak/>
+        <w:t>Dropping</w:t>
+      </w:r>
     </w:p>
     <w:p>
       <w:pPr>
@@ -6131,62 +6185,123 @@
         <w:rPr>
           <w:lang w:val="en-US"/>
         </w:rPr>
-        <w:t xml:space="preserve">When a player captures the opposing </w:t>
-      </w:r>
-      <w:proofErr w:type="spellStart"/>
+        <w:t xml:space="preserve">During his/her turn, the player can drop one or two pieces off his/her reserve towards his/her half of the field: rows “a” to “d” for </w:t>
+      </w:r>
       <w:r>
         <w:rPr>
           <w:b/>
           <w:bCs/>
           <w:lang w:val="en-US"/>
         </w:rPr>
-        <w:t>kunti</w:t>
+        <w:t>white</w:t>
+      </w:r>
+      <w:r>
+        <w:rPr>
+          <w:lang w:val="en-US"/>
+        </w:rPr>
+        <w:t xml:space="preserve"> and rows “f” to “</w:t>
+      </w:r>
+      <w:proofErr w:type="spellStart"/>
+      <w:r>
+        <w:rPr>
+          <w:lang w:val="en-US"/>
+        </w:rPr>
+        <w:t>i</w:t>
       </w:r>
       <w:proofErr w:type="spellEnd"/>
       <w:r>
         <w:rPr>
           <w:lang w:val="en-US"/>
         </w:rPr>
-        <w:t xml:space="preserve">, he/she must reset this caught </w:t>
-      </w:r>
-      <w:proofErr w:type="spellStart"/>
+        <w:t xml:space="preserve">” for </w:t>
+      </w:r>
       <w:r>
         <w:rPr>
           <w:b/>
           <w:bCs/>
           <w:lang w:val="en-US"/>
         </w:rPr>
-        <w:t>kunti</w:t>
-      </w:r>
-      <w:proofErr w:type="spellEnd"/>
-      <w:r>
-        <w:rPr>
-          <w:lang w:val="en-US"/>
-        </w:rPr>
-        <w:t xml:space="preserve"> on the opponent's first row, in a cell, empty or occupied, of his/her own choice. If no cell is valid, then the game ends with the win of this player.</w:t>
+        <w:t>black</w:t>
+      </w:r>
+      <w:r>
+        <w:rPr>
+          <w:lang w:val="en-US"/>
+        </w:rPr>
+        <w:t xml:space="preserve">; row "e" is </w:t>
+      </w:r>
+      <w:r>
+        <w:rPr>
+          <w:lang w:val="en-US"/>
+        </w:rPr>
+        <w:t>forbidden</w:t>
+      </w:r>
+      <w:r>
+        <w:rPr>
+          <w:lang w:val="en-US"/>
+        </w:rPr>
+        <w:t xml:space="preserve"> (see</w:t>
+      </w:r>
+      <w:r>
+        <w:rPr>
+          <w:lang w:val="en-US"/>
+        </w:rPr>
+        <w:t xml:space="preserve"> </w:t>
+      </w:r>
+      <w:r>
+        <w:rPr>
+          <w:lang w:val="en-US"/>
+        </w:rPr>
+        <w:t>§</w:t>
+      </w:r>
+      <w:r>
+        <w:rPr>
+          <w:u w:val="single"/>
+          <w:lang w:val="en-US"/>
+        </w:rPr>
+        <w:fldChar w:fldCharType="begin"/>
+      </w:r>
+      <w:r>
+        <w:rPr>
+          <w:u w:val="single"/>
+          <w:lang w:val="en-US"/>
+        </w:rPr>
+        <w:instrText xml:space="preserve"> REF _Ref32076596 \h  \* MERGEFORMAT </w:instrText>
+      </w:r>
+      <w:r>
+        <w:rPr>
+          <w:u w:val="single"/>
+          <w:lang w:val="en-US"/>
+        </w:rPr>
+      </w:r>
+      <w:r>
+        <w:rPr>
+          <w:u w:val="single"/>
+          <w:lang w:val="en-US"/>
+        </w:rPr>
+        <w:fldChar w:fldCharType="separate"/>
+      </w:r>
+      <w:r>
+        <w:rPr>
+          <w:u w:val="single"/>
+        </w:rPr>
+        <w:t>Components</w:t>
+      </w:r>
+      <w:r>
+        <w:rPr>
+          <w:u w:val="single"/>
+          <w:lang w:val="en-US"/>
+        </w:rPr>
+        <w:fldChar w:fldCharType="end"/>
+      </w:r>
+      <w:r>
+        <w:rPr>
+          <w:lang w:val="en-US"/>
+        </w:rPr>
+        <w:t>).</w:t>
       </w:r>
     </w:p>
     <w:p>
       <w:pPr>
-        <w:pStyle w:val="Titre1"/>
-        <w:rPr>
-          <w:rStyle w:val="Titre1Car"/>
-          <w:b/>
-          <w:lang w:val="en-US"/>
-        </w:rPr>
-      </w:pPr>
-      <w:r>
-        <w:rPr>
-          <w:rStyle w:val="Titre1Car"/>
-          <w:b/>
-          <w:lang w:val="en-US"/>
-        </w:rPr>
-        <w:lastRenderedPageBreak/>
-        <w:t>Dropping</w:t>
-      </w:r>
-    </w:p>
-    <w:p>
-      <w:pPr>
         <w:jc w:val="both"/>
         <w:rPr>
           <w:lang w:val="en-US"/>
@@ -6196,121 +6311,25 @@
         <w:rPr>
           <w:lang w:val="en-US"/>
         </w:rPr>
-        <w:t xml:space="preserve">During his/her turn, the player can drop one or two pieces off his/her reserve towards his/her half of the field: rows “a” to “d” for </w:t>
-      </w:r>
-      <w:r>
-        <w:rPr>
-          <w:b/>
-          <w:bCs/>
-          <w:lang w:val="en-US"/>
-        </w:rPr>
-        <w:t>white</w:t>
-      </w:r>
-      <w:r>
-        <w:rPr>
-          <w:lang w:val="en-US"/>
-        </w:rPr>
-        <w:t xml:space="preserve"> and rows “f” to “</w:t>
-      </w:r>
-      <w:proofErr w:type="spellStart"/>
-      <w:r>
-        <w:rPr>
-          <w:lang w:val="en-US"/>
-        </w:rPr>
-        <w:t>i</w:t>
-      </w:r>
-      <w:proofErr w:type="spellEnd"/>
-      <w:r>
-        <w:rPr>
-          <w:lang w:val="en-US"/>
-        </w:rPr>
-        <w:t xml:space="preserve">” for </w:t>
-      </w:r>
-      <w:r>
-        <w:rPr>
-          <w:b/>
-          <w:bCs/>
-          <w:lang w:val="en-US"/>
-        </w:rPr>
-        <w:t>black</w:t>
-      </w:r>
-      <w:r>
-        <w:rPr>
-          <w:lang w:val="en-US"/>
-        </w:rPr>
-        <w:t>; row "e" is prohibited (see</w:t>
-      </w:r>
-      <w:r>
-        <w:rPr>
-          <w:lang w:val="en-US"/>
-        </w:rPr>
-        <w:t xml:space="preserve"> </w:t>
-      </w:r>
-      <w:r>
-        <w:rPr>
-          <w:lang w:val="en-US"/>
-        </w:rPr>
-        <w:t>§</w:t>
-      </w:r>
-      <w:r>
-        <w:rPr>
-          <w:u w:val="single"/>
-          <w:lang w:val="en-US"/>
-        </w:rPr>
-        <w:fldChar w:fldCharType="begin"/>
-      </w:r>
-      <w:r>
-        <w:rPr>
-          <w:u w:val="single"/>
-          <w:lang w:val="en-US"/>
-        </w:rPr>
-        <w:instrText xml:space="preserve"> REF _Ref32076596 \h  \* MERGEFORMAT </w:instrText>
-      </w:r>
-      <w:r>
-        <w:rPr>
-          <w:u w:val="single"/>
-          <w:lang w:val="en-US"/>
-        </w:rPr>
-      </w:r>
-      <w:r>
-        <w:rPr>
-          <w:u w:val="single"/>
-          <w:lang w:val="en-US"/>
-        </w:rPr>
-        <w:fldChar w:fldCharType="separate"/>
-      </w:r>
-      <w:r>
-        <w:rPr>
-          <w:u w:val="single"/>
-        </w:rPr>
-        <w:t>Components</w:t>
-      </w:r>
-      <w:r>
-        <w:rPr>
-          <w:u w:val="single"/>
-          <w:lang w:val="en-US"/>
-        </w:rPr>
-        <w:fldChar w:fldCharType="end"/>
-      </w:r>
-      <w:r>
-        <w:rPr>
-          <w:lang w:val="en-US"/>
-        </w:rPr>
-        <w:t>).</w:t>
-      </w:r>
-    </w:p>
-    <w:p>
-      <w:pPr>
-        <w:jc w:val="both"/>
-        <w:rPr>
-          <w:lang w:val="en-US"/>
-        </w:rPr>
-      </w:pPr>
-      <w:r>
-        <w:rPr>
-          <w:lang w:val="en-US"/>
-        </w:rPr>
-        <w:t>Any drop piece must arrive on an empty cell or in a cell occupied by a piece of the same color.</w:t>
+        <w:t xml:space="preserve">Any </w:t>
+      </w:r>
+      <w:r>
+        <w:rPr>
+          <w:lang w:val="en-US"/>
+        </w:rPr>
+        <w:t>drop</w:t>
+      </w:r>
+      <w:r>
+        <w:rPr>
+          <w:lang w:val="en-US"/>
+        </w:rPr>
+        <w:t>ped</w:t>
+      </w:r>
+      <w:r>
+        <w:rPr>
+          <w:lang w:val="en-US"/>
+        </w:rPr>
+        <w:t xml:space="preserve"> piece must arrive on an empty cell or in a cell occupied by a piece of the same color.</w:t>
       </w:r>
     </w:p>
     <w:p>
@@ -6658,7 +6677,19 @@
         <w:rPr>
           <w:lang w:val="en-US"/>
         </w:rPr>
-        <w:t>The strength of a stack is determined by the shape of its top, regardless of its height.</w:t>
+        <w:t xml:space="preserve">The strength of a stack is determined by the </w:t>
+      </w:r>
+      <w:r>
+        <w:rPr>
+          <w:lang w:val="en-US"/>
+        </w:rPr>
+        <w:t>piece</w:t>
+      </w:r>
+      <w:r>
+        <w:rPr>
+          <w:lang w:val="en-US"/>
+        </w:rPr>
+        <w:t xml:space="preserve"> of its top, regardless of its height.</w:t>
       </w:r>
     </w:p>
     <w:p>
@@ -7209,7 +7240,21 @@
                 <w:bCs/>
                 <w:lang w:val="en-US"/>
               </w:rPr>
-              <w:t xml:space="preserve"> pièce </w:t>
+              <w:t xml:space="preserve"> pi</w:t>
+            </w:r>
+            <w:r>
+              <w:rPr>
+                <w:bCs/>
+                <w:lang w:val="en-US"/>
+              </w:rPr>
+              <w:t>e</w:t>
+            </w:r>
+            <w:r>
+              <w:rPr>
+                <w:bCs/>
+                <w:lang w:val="en-US"/>
+              </w:rPr>
+              <w:t xml:space="preserve">ce </w:t>
             </w:r>
             <w:r>
               <w:rPr>
@@ -8999,7 +9044,19 @@
         <w:rPr>
           <w:lang w:val="en-US"/>
         </w:rPr>
-        <w:t>For his first move in the field:</w:t>
+        <w:t>For his</w:t>
+      </w:r>
+      <w:r>
+        <w:rPr>
+          <w:lang w:val="en-US"/>
+        </w:rPr>
+        <w:t>/her</w:t>
+      </w:r>
+      <w:r>
+        <w:rPr>
+          <w:lang w:val="en-US"/>
+        </w:rPr>
+        <w:t xml:space="preserve"> first move in the field:</w:t>
       </w:r>
     </w:p>
     <w:p>
@@ -9018,7 +9075,31 @@
         <w:rPr>
           <w:lang w:val="en-US"/>
         </w:rPr>
-        <w:t>The player chooses one of his/her stacks and engages either the full stack of 1 or 2 shapes, or the top of a stack of 2 shapes.</w:t>
+        <w:t xml:space="preserve">The player chooses one of his/her stacks and engages either the full stack of 1 or 2 </w:t>
+      </w:r>
+      <w:r>
+        <w:rPr>
+          <w:lang w:val="en-US"/>
+        </w:rPr>
+        <w:t>pieces</w:t>
+      </w:r>
+      <w:r>
+        <w:rPr>
+          <w:lang w:val="en-US"/>
+        </w:rPr>
+        <w:t xml:space="preserve">, or the top of a stack of 2 </w:t>
+      </w:r>
+      <w:r>
+        <w:rPr>
+          <w:lang w:val="en-US"/>
+        </w:rPr>
+        <w:t>pieces</w:t>
+      </w:r>
+      <w:r>
+        <w:rPr>
+          <w:lang w:val="en-US"/>
+        </w:rPr>
+        <w:t>.</w:t>
       </w:r>
     </w:p>
     <w:p>
@@ -9037,7 +9118,31 @@
         <w:rPr>
           <w:lang w:val="en-US"/>
         </w:rPr>
-        <w:t>The player chooses an arrival position for the engaged shape/shapes:</w:t>
+        <w:t xml:space="preserve">The player chooses an arrival position for the engaged </w:t>
+      </w:r>
+      <w:r>
+        <w:rPr>
+          <w:lang w:val="en-US"/>
+        </w:rPr>
+        <w:t>piece</w:t>
+      </w:r>
+      <w:r>
+        <w:rPr>
+          <w:lang w:val="en-US"/>
+        </w:rPr>
+        <w:t>/</w:t>
+      </w:r>
+      <w:r>
+        <w:rPr>
+          <w:lang w:val="en-US"/>
+        </w:rPr>
+        <w:t>pieces</w:t>
+      </w:r>
+      <w:r>
+        <w:rPr>
+          <w:lang w:val="en-US"/>
+        </w:rPr>
+        <w:t>:</w:t>
       </w:r>
     </w:p>
     <w:p>
@@ -9139,7 +9244,19 @@
         <w:rPr>
           <w:lang w:val="en-US"/>
         </w:rPr>
-        <w:t>, the player must engage 1 or 2 shapes of the arrival stack from the first move, respecting the following alternating condition:</w:t>
+        <w:t xml:space="preserve">, the player must engage 1 or 2 </w:t>
+      </w:r>
+      <w:r>
+        <w:rPr>
+          <w:lang w:val="en-US"/>
+        </w:rPr>
+        <w:t>pieces</w:t>
+      </w:r>
+      <w:r>
+        <w:rPr>
+          <w:lang w:val="en-US"/>
+        </w:rPr>
+        <w:t xml:space="preserve"> of the arrival stack from the first move, respecting the following alternating condition:</w:t>
       </w:r>
     </w:p>
     <w:p>
@@ -9158,7 +9275,31 @@
         <w:rPr>
           <w:lang w:val="en-US"/>
         </w:rPr>
-        <w:t>If, during the first move, 1 shape has moved, then, during the second move, 2 shapes must move.</w:t>
+        <w:t xml:space="preserve">If, during the first move, 1 </w:t>
+      </w:r>
+      <w:r>
+        <w:rPr>
+          <w:lang w:val="en-US"/>
+        </w:rPr>
+        <w:t>piece</w:t>
+      </w:r>
+      <w:r>
+        <w:rPr>
+          <w:lang w:val="en-US"/>
+        </w:rPr>
+        <w:t xml:space="preserve"> has moved, then, during the second move, 2 </w:t>
+      </w:r>
+      <w:r>
+        <w:rPr>
+          <w:lang w:val="en-US"/>
+        </w:rPr>
+        <w:t>pieces</w:t>
+      </w:r>
+      <w:r>
+        <w:rPr>
+          <w:lang w:val="en-US"/>
+        </w:rPr>
+        <w:t xml:space="preserve"> must move.</w:t>
       </w:r>
     </w:p>
     <w:p>
@@ -9177,7 +9318,31 @@
         <w:rPr>
           <w:lang w:val="en-US"/>
         </w:rPr>
-        <w:t>If, during the first move, 2 shapes have moved, then, during the second move, only 1 shape must move.</w:t>
+        <w:t xml:space="preserve">If, during the first move, 2 </w:t>
+      </w:r>
+      <w:r>
+        <w:rPr>
+          <w:lang w:val="en-US"/>
+        </w:rPr>
+        <w:t>pieces</w:t>
+      </w:r>
+      <w:r>
+        <w:rPr>
+          <w:lang w:val="en-US"/>
+        </w:rPr>
+        <w:t xml:space="preserve"> have moved, then, during the second move, only 1 </w:t>
+      </w:r>
+      <w:r>
+        <w:rPr>
+          <w:lang w:val="en-US"/>
+        </w:rPr>
+        <w:t>piece</w:t>
+      </w:r>
+      <w:r>
+        <w:rPr>
+          <w:lang w:val="en-US"/>
+        </w:rPr>
+        <w:t xml:space="preserve"> must move.</w:t>
       </w:r>
     </w:p>
     <w:p>
@@ -9310,7 +9475,19 @@
         <w:rPr>
           <w:lang w:val="en-US"/>
         </w:rPr>
-        <w:t xml:space="preserve"> of a player having the shapes "a", "b" and "c" </w:t>
+        <w:t xml:space="preserve"> of a player having the </w:t>
+      </w:r>
+      <w:r>
+        <w:rPr>
+          <w:lang w:val="en-US"/>
+        </w:rPr>
+        <w:t>pieces</w:t>
+      </w:r>
+      <w:r>
+        <w:rPr>
+          <w:lang w:val="en-US"/>
+        </w:rPr>
+        <w:t xml:space="preserve"> "a", "b" and "c" </w:t>
       </w:r>
       <w:proofErr w:type="gramStart"/>
       <w:r>
@@ -12611,31 +12788,7 @@
         <w:rPr>
           <w:lang w:val="en-US"/>
         </w:rPr>
-        <w:t xml:space="preserve"> is described on several lines. Each line describes the turn of white then, </w:t>
-      </w:r>
-      <w:r>
-        <w:rPr>
-          <w:lang w:val="en-US"/>
-        </w:rPr>
-        <w:t>then</w:t>
-      </w:r>
-      <w:r>
-        <w:rPr>
-          <w:lang w:val="en-US"/>
-        </w:rPr>
-        <w:t>,</w:t>
-      </w:r>
-      <w:r>
-        <w:rPr>
-          <w:lang w:val="en-US"/>
-        </w:rPr>
-        <w:t xml:space="preserve"> </w:t>
-      </w:r>
-      <w:r>
-        <w:rPr>
-          <w:lang w:val="en-US"/>
-        </w:rPr>
-        <w:t>after one or more spaces, the turn of black. Optionally, the lines are numbered, starting with 1 for the first line.</w:t>
+        <w:t xml:space="preserve"> is described on several lines. Each line describes the turn of white then, after one or more spaces, the turn of black. Optionally, the lines are numbered, starting with 1 for the first line.</w:t>
       </w:r>
     </w:p>
     <w:p>
@@ -12873,7 +13026,19 @@
         <w:rPr>
           <w:lang w:val="en-US"/>
         </w:rPr>
-        <w:t>Each elementary pose is noted by the letter identifying the part, then ":" and the position. The chained poses are separated by "/".</w:t>
+        <w:t xml:space="preserve">Each elementary pose is noted by the letter identifying the </w:t>
+      </w:r>
+      <w:r>
+        <w:rPr>
+          <w:lang w:val="en-US"/>
+        </w:rPr>
+        <w:t>piece</w:t>
+      </w:r>
+      <w:r>
+        <w:rPr>
+          <w:lang w:val="en-US"/>
+        </w:rPr>
+        <w:t>, then ":" and the position. The chained poses are separated by "/".</w:t>
       </w:r>
     </w:p>
     <w:p>
@@ -13129,7 +13294,43 @@
         <w:rPr>
           <w:lang w:val="en-US"/>
         </w:rPr>
-        <w:t xml:space="preserve">Each move is noted by the starting position, followed by "-" for 1 displaced shape or "=" for 2 displaced shapes. One adds "!” at the end of the move to notify a capture. For the final capture of the </w:t>
+        <w:t xml:space="preserve">Each move is noted by the starting position, followed by "-" for 1 displaced </w:t>
+      </w:r>
+      <w:r>
+        <w:rPr>
+          <w:lang w:val="en-US"/>
+        </w:rPr>
+        <w:t>piece</w:t>
+      </w:r>
+      <w:r>
+        <w:rPr>
+          <w:lang w:val="en-US"/>
+        </w:rPr>
+        <w:t xml:space="preserve"> or "=" for 2 displaced </w:t>
+      </w:r>
+      <w:r>
+        <w:rPr>
+          <w:lang w:val="en-US"/>
+        </w:rPr>
+        <w:t>pieces</w:t>
+      </w:r>
+      <w:r>
+        <w:rPr>
+          <w:lang w:val="en-US"/>
+        </w:rPr>
+        <w:t>. One adds "!” at the end of the move to notify a capture</w:t>
+      </w:r>
+      <w:r>
+        <w:rPr>
+          <w:lang w:val="en-US"/>
+        </w:rPr>
+        <w:t>; f</w:t>
+      </w:r>
+      <w:r>
+        <w:rPr>
+          <w:lang w:val="en-US"/>
+        </w:rPr>
+        <w:t xml:space="preserve">or the capture of the </w:t>
       </w:r>
       <w:proofErr w:type="spellStart"/>
       <w:r>
@@ -15031,8 +15232,8 @@
           <w:lang w:val="en-US"/>
         </w:rPr>
       </w:pPr>
-      <w:bookmarkStart w:id="6" w:name="_Ref31822668"/>
-      <w:bookmarkStart w:id="7" w:name="_Ref31892484"/>
+      <w:bookmarkStart w:id="5" w:name="_Ref31822668"/>
+      <w:bookmarkStart w:id="6" w:name="_Ref31892484"/>
       <w:r>
         <w:rPr>
           <w:rStyle w:val="Titre1Car"/>
@@ -15051,7 +15252,7 @@
           <w:lang w:val="en-US"/>
         </w:rPr>
       </w:pPr>
-      <w:bookmarkStart w:id="8" w:name="_Ref31993646"/>
+      <w:bookmarkStart w:id="7" w:name="_Ref31993646"/>
       <w:r>
         <w:rPr>
           <w:rStyle w:val="Titre1Car"/>
@@ -15093,9 +15294,9 @@
         </w:rPr>
         <w:t>rences</w:t>
       </w:r>
+      <w:bookmarkEnd w:id="5"/>
       <w:bookmarkEnd w:id="6"/>
       <w:bookmarkEnd w:id="7"/>
-      <w:bookmarkEnd w:id="8"/>
     </w:p>
     <w:p>
       <w:pPr>
@@ -15869,7 +16070,19 @@
         <w:rPr>
           <w:lang w:val="en-US"/>
         </w:rPr>
-        <w:t>The strength order of the shapes is taken from the "rock-paper-scissors" game.</w:t>
+        <w:t xml:space="preserve">The strength order of the </w:t>
+      </w:r>
+      <w:r>
+        <w:rPr>
+          <w:lang w:val="en-US"/>
+        </w:rPr>
+        <w:t>pieces</w:t>
+      </w:r>
+      <w:r>
+        <w:rPr>
+          <w:lang w:val="en-US"/>
+        </w:rPr>
+        <w:t xml:space="preserve"> is taken from the "rock-paper-scissors" game.</w:t>
       </w:r>
     </w:p>
     <w:p>
@@ -15935,8 +16148,10 @@
         <w:rPr>
           <w:lang w:val="en-US"/>
         </w:rPr>
-        <w:t>29</w:t>
-      </w:r>
+        <w:t>30</w:t>
+      </w:r>
+      <w:bookmarkStart w:id="8" w:name="_GoBack"/>
+      <w:bookmarkEnd w:id="8"/>
       <w:proofErr w:type="gramEnd"/>
       <w:r>
         <w:rPr>
@@ -16008,7 +16223,19 @@
         <w:rPr>
           <w:lang w:val="en-US"/>
         </w:rPr>
-        <w:t>”; simplification of the moves notation; use of the word "piece" instead of "shape"; transition to CC-BY-NC-SA license.</w:t>
+        <w:t>”; simplification of the moves notation; use of the word "piece" instead of "</w:t>
+      </w:r>
+      <w:r>
+        <w:rPr>
+          <w:lang w:val="en-US"/>
+        </w:rPr>
+        <w:t>shape</w:t>
+      </w:r>
+      <w:r>
+        <w:rPr>
+          <w:lang w:val="en-US"/>
+        </w:rPr>
+        <w:t>"; transition to CC-BY-NC-SA license.</w:t>
       </w:r>
     </w:p>
     <w:p>
@@ -17465,27 +17692,14 @@
       <w:pStyle w:val="En-tte"/>
       <w:jc w:val="center"/>
     </w:pPr>
-    <w:r>
-      <w:fldChar w:fldCharType="begin"/>
-    </w:r>
-    <w:r>
-      <w:instrText xml:space="preserve"> FILENAME \* MERGEFORMAT </w:instrText>
-    </w:r>
-    <w:r>
-      <w:fldChar w:fldCharType="separate"/>
-    </w:r>
-    <w:r>
-      <w:rPr>
-        <w:noProof/>
-      </w:rPr>
-      <w:t>Jersi-the-rules</w:t>
-    </w:r>
-    <w:r>
-      <w:rPr>
-        <w:noProof/>
-      </w:rPr>
-      <w:fldChar w:fldCharType="end"/>
-    </w:r>
+    <w:fldSimple w:instr=" FILENAME \* MERGEFORMAT ">
+      <w:r>
+        <w:rPr>
+          <w:noProof/>
+        </w:rPr>
+        <w:t>Jersi-the-rules</w:t>
+      </w:r>
+    </w:fldSimple>
   </w:p>
 </w:ftr>
 </file>
@@ -20458,7 +20672,7 @@
 </file>
 
 <file path=customXml/itemProps1.xml><?xml version="1.0" encoding="utf-8"?>
-<ds:datastoreItem xmlns:ds="http://schemas.openxmlformats.org/officeDocument/2006/customXml" ds:itemID="{A6434C7A-0C3E-42C2-B8A2-0F047468C05C}">
+<ds:datastoreItem xmlns:ds="http://schemas.openxmlformats.org/officeDocument/2006/customXml" ds:itemID="{D8E97597-382A-47E2-927B-3B3FC851183F}">
   <ds:schemaRefs>
     <ds:schemaRef ds:uri="http://schemas.openxmlformats.org/officeDocument/2006/bibliography"/>
   </ds:schemaRefs>

</xml_diff>